<commit_message>
Added Victor as an author
</commit_message>
<xml_diff>
--- a/Initial Design.docx
+++ b/Initial Design.docx
@@ -17,6 +17,8 @@
           <w:lang w:val="en" w:eastAsia="en-CA"/>
         </w:rPr>
       </w:pPr>
+      <w:bookmarkStart w:id="0" w:name="_GoBack"/>
+      <w:bookmarkEnd w:id="0"/>
       <w:r>
         <w:rPr>
           <w:rFonts w:ascii="Segoe UI" w:eastAsia="Times New Roman" w:hAnsi="Segoe UI" w:cs="Segoe UI"/>
@@ -46,7 +48,7 @@
                     </pic:cNvPicPr>
                   </pic:nvPicPr>
                   <pic:blipFill>
-                    <a:blip r:embed="rId6" cstate="print">
+                    <a:blip r:embed="rId8" cstate="print">
                       <a:extLst>
                         <a:ext uri="{28A0092B-C50C-407E-A947-70E740481C1C}">
                           <a14:useLocalDpi xmlns:a14="http://schemas.microsoft.com/office/drawing/2010/main" val="0"/>
@@ -314,7 +316,7 @@
         </w:rPr>
         <w:t xml:space="preserve">For an interactive version, visit our mockup of the basic application flow on </w:t>
       </w:r>
-      <w:hyperlink r:id="rId7" w:history="1">
+      <w:hyperlink r:id="rId9" w:history="1">
         <w:r>
           <w:rPr>
             <w:rFonts w:ascii="Segoe UI" w:eastAsia="Times New Roman" w:hAnsi="Segoe UI" w:cs="Segoe UI"/>
@@ -392,183 +394,6 @@
                 <wp:extent cx="304800" cy="304800"/>
                 <wp:effectExtent l="0" t="0" r="0" b="0"/>
                 <wp:docPr id="10" name="Rectangle 10" descr="Main Menu">
-                  <a:hlinkClick xmlns:a="http://schemas.openxmlformats.org/drawingml/2006/main" r:id="rId8" tgtFrame="&quot;_blank&quot;"/>
-                </wp:docPr>
-                <wp:cNvGraphicFramePr>
-                  <a:graphicFrameLocks xmlns:a="http://schemas.openxmlformats.org/drawingml/2006/main" noChangeAspect="1"/>
-                </wp:cNvGraphicFramePr>
-                <a:graphic xmlns:a="http://schemas.openxmlformats.org/drawingml/2006/main">
-                  <a:graphicData uri="http://schemas.microsoft.com/office/word/2010/wordprocessingShape">
-                    <wps:wsp>
-                      <wps:cNvSpPr>
-                        <a:spLocks noChangeAspect="1" noChangeArrowheads="1"/>
-                      </wps:cNvSpPr>
-                      <wps:spPr bwMode="auto">
-                        <a:xfrm>
-                          <a:off x="0" y="0"/>
-                          <a:ext cx="304800" cy="304800"/>
-                        </a:xfrm>
-                        <a:prstGeom prst="rect">
-                          <a:avLst/>
-                        </a:prstGeom>
-                        <a:noFill/>
-                        <a:ln>
-                          <a:noFill/>
-                        </a:ln>
-                        <a:extLst>
-                          <a:ext uri="{909E8E84-426E-40DD-AFC4-6F175D3DCCD1}">
-                            <a14:hiddenFill xmlns:a14="http://schemas.microsoft.com/office/drawing/2010/main">
-                              <a:solidFill>
-                                <a:srgbClr val="FFFFFF"/>
-                              </a:solidFill>
-                            </a14:hiddenFill>
-                          </a:ext>
-                          <a:ext uri="{91240B29-F687-4F45-9708-019B960494DF}">
-                            <a14:hiddenLine xmlns:a14="http://schemas.microsoft.com/office/drawing/2010/main" w="9525">
-                              <a:solidFill>
-                                <a:srgbClr val="000000"/>
-                              </a:solidFill>
-                              <a:miter lim="800000"/>
-                              <a:headEnd/>
-                              <a:tailEnd/>
-                            </a14:hiddenLine>
-                          </a:ext>
-                        </a:extLst>
-                      </wps:spPr>
-                      <wps:bodyPr rot="0" vert="horz" wrap="square" lIns="91440" tIns="45720" rIns="91440" bIns="45720" anchor="t" anchorCtr="0" upright="1">
-                        <a:noAutofit/>
-                      </wps:bodyPr>
-                    </wps:wsp>
-                  </a:graphicData>
-                </a:graphic>
-              </wp:inline>
-            </w:drawing>
-          </mc:Choice>
-          <mc:Fallback>
-            <w:pict>
-              <v:rect w14:anchorId="20B5D616" id="Rectangle 10" o:spid="_x0000_s1026" alt="Main Menu" href="https://github.com/ncarr/ICS2O1Final/blob/master/design/home.png" target="&quot;_blank&quot;" style="width:24pt;height:24pt;visibility:visible;mso-wrap-style:square;mso-left-percent:-10001;mso-top-percent:-10001;mso-position-horizontal:absolute;mso-position-horizontal-relative:char;mso-position-vertical:absolute;mso-position-vertical-relative:line;mso-left-percent:-10001;mso-top-percent:-10001;v-text-anchor:top" o:gfxdata="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" o:button="t" filled="f" stroked="f">
-                <v:fill o:detectmouseclick="t"/>
-                <o:lock v:ext="edit" aspectratio="t"/>
-                <w10:anchorlock/>
-              </v:rect>
-            </w:pict>
-          </mc:Fallback>
-        </mc:AlternateContent>
-      </w:r>
-      <w:r>
-        <w:rPr>
-          <w:rFonts w:ascii="Segoe UI" w:eastAsia="Times New Roman" w:hAnsi="Segoe UI" w:cs="Segoe UI"/>
-          <w:noProof/>
-          <w:color w:val="24292E"/>
-          <w:sz w:val="21"/>
-          <w:szCs w:val="21"/>
-          <w:lang w:eastAsia="en-CA"/>
-        </w:rPr>
-        <w:drawing>
-          <wp:inline distT="0" distB="0" distL="0" distR="0">
-            <wp:extent cx="5939155" cy="4453255"/>
-            <wp:effectExtent l="0" t="0" r="4445" b="4445"/>
-            <wp:docPr id="11" name="Picture 11" descr="C:\Users\nicho\AppData\Local\Microsoft\Windows\INetCache\Content.Word\home.png"/>
-            <wp:cNvGraphicFramePr>
-              <a:graphicFrameLocks xmlns:a="http://schemas.openxmlformats.org/drawingml/2006/main" noChangeAspect="1"/>
-            </wp:cNvGraphicFramePr>
-            <a:graphic xmlns:a="http://schemas.openxmlformats.org/drawingml/2006/main">
-              <a:graphicData uri="http://schemas.openxmlformats.org/drawingml/2006/picture">
-                <pic:pic xmlns:pic="http://schemas.openxmlformats.org/drawingml/2006/picture">
-                  <pic:nvPicPr>
-                    <pic:cNvPr id="0" name="Picture 43" descr="C:\Users\nicho\AppData\Local\Microsoft\Windows\INetCache\Content.Word\home.png"/>
-                    <pic:cNvPicPr>
-                      <a:picLocks noChangeAspect="1" noChangeArrowheads="1"/>
-                    </pic:cNvPicPr>
-                  </pic:nvPicPr>
-                  <pic:blipFill>
-                    <a:blip r:embed="rId9">
-                      <a:extLst>
-                        <a:ext uri="{28A0092B-C50C-407E-A947-70E740481C1C}">
-                          <a14:useLocalDpi xmlns:a14="http://schemas.microsoft.com/office/drawing/2010/main" val="0"/>
-                        </a:ext>
-                      </a:extLst>
-                    </a:blip>
-                    <a:srcRect/>
-                    <a:stretch>
-                      <a:fillRect/>
-                    </a:stretch>
-                  </pic:blipFill>
-                  <pic:spPr bwMode="auto">
-                    <a:xfrm>
-                      <a:off x="0" y="0"/>
-                      <a:ext cx="5939155" cy="4453255"/>
-                    </a:xfrm>
-                    <a:prstGeom prst="rect">
-                      <a:avLst/>
-                    </a:prstGeom>
-                    <a:noFill/>
-                    <a:ln>
-                      <a:noFill/>
-                    </a:ln>
-                  </pic:spPr>
-                </pic:pic>
-              </a:graphicData>
-            </a:graphic>
-          </wp:inline>
-        </w:drawing>
-      </w:r>
-    </w:p>
-    <w:p>
-      <w:pPr>
-        <w:spacing w:after="0" w:line="240" w:lineRule="auto"/>
-        <w:outlineLvl w:val="4"/>
-        <w:rPr>
-          <w:rFonts w:ascii="Segoe UI" w:eastAsia="Times New Roman" w:hAnsi="Segoe UI" w:cs="Segoe UI"/>
-          <w:b/>
-          <w:bCs/>
-          <w:color w:val="24292E"/>
-          <w:sz w:val="24"/>
-          <w:szCs w:val="24"/>
-          <w:lang w:val="en" w:eastAsia="en-CA"/>
-        </w:rPr>
-      </w:pPr>
-      <w:r>
-        <w:rPr>
-          <w:rFonts w:ascii="Segoe UI" w:eastAsia="Times New Roman" w:hAnsi="Segoe UI" w:cs="Segoe UI"/>
-          <w:b/>
-          <w:bCs/>
-          <w:color w:val="24292E"/>
-          <w:sz w:val="24"/>
-          <w:szCs w:val="24"/>
-          <w:lang w:val="en" w:eastAsia="en-CA"/>
-        </w:rPr>
-        <w:t>Help Screen</w:t>
-      </w:r>
-    </w:p>
-    <w:p>
-      <w:pPr>
-        <w:spacing w:after="150" w:line="240" w:lineRule="auto"/>
-        <w:rPr>
-          <w:rFonts w:ascii="Segoe UI" w:eastAsia="Times New Roman" w:hAnsi="Segoe UI" w:cs="Segoe UI"/>
-          <w:color w:val="24292E"/>
-          <w:sz w:val="21"/>
-          <w:szCs w:val="21"/>
-          <w:lang w:val="en" w:eastAsia="en-CA"/>
-        </w:rPr>
-      </w:pPr>
-      <w:r>
-        <w:rPr>
-          <w:rFonts w:ascii="Segoe UI" w:eastAsia="Times New Roman" w:hAnsi="Segoe UI" w:cs="Segoe UI"/>
-          <w:noProof/>
-          <w:color w:val="0366D6"/>
-          <w:sz w:val="21"/>
-          <w:szCs w:val="21"/>
-          <w:lang w:eastAsia="en-CA"/>
-        </w:rPr>
-        <w:lastRenderedPageBreak/>
-        <mc:AlternateContent>
-          <mc:Choice Requires="wps">
-            <w:drawing>
-              <wp:inline distT="0" distB="0" distL="0" distR="0">
-                <wp:extent cx="304800" cy="304800"/>
-                <wp:effectExtent l="0" t="0" r="0" b="0"/>
-                <wp:docPr id="9" name="Rectangle 9" descr="Help Screen">
                   <a:hlinkClick xmlns:a="http://schemas.openxmlformats.org/drawingml/2006/main" r:id="rId10" tgtFrame="&quot;_blank&quot;"/>
                 </wp:docPr>
                 <wp:cNvGraphicFramePr>
@@ -623,7 +448,7 @@
           </mc:Choice>
           <mc:Fallback>
             <w:pict>
-              <v:rect w14:anchorId="24D33B8A" id="Rectangle 9" o:spid="_x0000_s1026" alt="Help Screen" href="https://github.com/ncarr/ICS2O1Final/blob/master/design/help.png" target="&quot;_blank&quot;" style="width:24pt;height:24pt;visibility:visible;mso-wrap-style:square;mso-left-percent:-10001;mso-top-percent:-10001;mso-position-horizontal:absolute;mso-position-horizontal-relative:char;mso-position-vertical:absolute;mso-position-vertical-relative:line;mso-left-percent:-10001;mso-top-percent:-10001;v-text-anchor:top" o:gfxdata="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" o:button="t" filled="f" stroked="f">
+              <v:rect w14:anchorId="5276C49D" id="Rectangle 10" o:spid="_x0000_s1026" alt="Main Menu" href="https://github.com/ncarr/ICS2O1Final/blob/master/design/home.png" target="&quot;_blank&quot;" style="width:24pt;height:24pt;visibility:visible;mso-wrap-style:square;mso-left-percent:-10001;mso-top-percent:-10001;mso-position-horizontal:absolute;mso-position-horizontal-relative:char;mso-position-vertical:absolute;mso-position-vertical-relative:line;mso-left-percent:-10001;mso-top-percent:-10001;v-text-anchor:top" o:gfxdata="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" o:button="t" filled="f" stroked="f">
                 <v:fill o:detectmouseclick="t"/>
                 <o:lock v:ext="edit" aspectratio="t"/>
                 <w10:anchorlock/>
@@ -645,7 +470,7 @@
           <wp:inline distT="0" distB="0" distL="0" distR="0">
             <wp:extent cx="5939155" cy="4453255"/>
             <wp:effectExtent l="0" t="0" r="4445" b="4445"/>
-            <wp:docPr id="12" name="Picture 12" descr="C:\Users\nicho\AppData\Local\Microsoft\Windows\INetCache\Content.Word\help.png"/>
+            <wp:docPr id="11" name="Picture 11" descr="C:\Users\nicho\AppData\Local\Microsoft\Windows\INetCache\Content.Word\home.png"/>
             <wp:cNvGraphicFramePr>
               <a:graphicFrameLocks xmlns:a="http://schemas.openxmlformats.org/drawingml/2006/main" noChangeAspect="1"/>
             </wp:cNvGraphicFramePr>
@@ -653,7 +478,7 @@
               <a:graphicData uri="http://schemas.openxmlformats.org/drawingml/2006/picture">
                 <pic:pic xmlns:pic="http://schemas.openxmlformats.org/drawingml/2006/picture">
                   <pic:nvPicPr>
-                    <pic:cNvPr id="0" name="Picture 44" descr="C:\Users\nicho\AppData\Local\Microsoft\Windows\INetCache\Content.Word\help.png"/>
+                    <pic:cNvPr id="0" name="Picture 43" descr="C:\Users\nicho\AppData\Local\Microsoft\Windows\INetCache\Content.Word\home.png"/>
                     <pic:cNvPicPr>
                       <a:picLocks noChangeAspect="1" noChangeArrowheads="1"/>
                     </pic:cNvPicPr>
@@ -715,6 +540,183 @@
           <w:szCs w:val="24"/>
           <w:lang w:val="en" w:eastAsia="en-CA"/>
         </w:rPr>
+        <w:t>Help Screen</w:t>
+      </w:r>
+    </w:p>
+    <w:p>
+      <w:pPr>
+        <w:spacing w:after="150" w:line="240" w:lineRule="auto"/>
+        <w:rPr>
+          <w:rFonts w:ascii="Segoe UI" w:eastAsia="Times New Roman" w:hAnsi="Segoe UI" w:cs="Segoe UI"/>
+          <w:color w:val="24292E"/>
+          <w:sz w:val="21"/>
+          <w:szCs w:val="21"/>
+          <w:lang w:val="en" w:eastAsia="en-CA"/>
+        </w:rPr>
+      </w:pPr>
+      <w:r>
+        <w:rPr>
+          <w:rFonts w:ascii="Segoe UI" w:eastAsia="Times New Roman" w:hAnsi="Segoe UI" w:cs="Segoe UI"/>
+          <w:noProof/>
+          <w:color w:val="0366D6"/>
+          <w:sz w:val="21"/>
+          <w:szCs w:val="21"/>
+          <w:lang w:eastAsia="en-CA"/>
+        </w:rPr>
+        <w:lastRenderedPageBreak/>
+        <mc:AlternateContent>
+          <mc:Choice Requires="wps">
+            <w:drawing>
+              <wp:inline distT="0" distB="0" distL="0" distR="0">
+                <wp:extent cx="304800" cy="304800"/>
+                <wp:effectExtent l="0" t="0" r="0" b="0"/>
+                <wp:docPr id="9" name="Rectangle 9" descr="Help Screen">
+                  <a:hlinkClick xmlns:a="http://schemas.openxmlformats.org/drawingml/2006/main" r:id="rId12" tgtFrame="&quot;_blank&quot;"/>
+                </wp:docPr>
+                <wp:cNvGraphicFramePr>
+                  <a:graphicFrameLocks xmlns:a="http://schemas.openxmlformats.org/drawingml/2006/main" noChangeAspect="1"/>
+                </wp:cNvGraphicFramePr>
+                <a:graphic xmlns:a="http://schemas.openxmlformats.org/drawingml/2006/main">
+                  <a:graphicData uri="http://schemas.microsoft.com/office/word/2010/wordprocessingShape">
+                    <wps:wsp>
+                      <wps:cNvSpPr>
+                        <a:spLocks noChangeAspect="1" noChangeArrowheads="1"/>
+                      </wps:cNvSpPr>
+                      <wps:spPr bwMode="auto">
+                        <a:xfrm>
+                          <a:off x="0" y="0"/>
+                          <a:ext cx="304800" cy="304800"/>
+                        </a:xfrm>
+                        <a:prstGeom prst="rect">
+                          <a:avLst/>
+                        </a:prstGeom>
+                        <a:noFill/>
+                        <a:ln>
+                          <a:noFill/>
+                        </a:ln>
+                        <a:extLst>
+                          <a:ext uri="{909E8E84-426E-40DD-AFC4-6F175D3DCCD1}">
+                            <a14:hiddenFill xmlns:a14="http://schemas.microsoft.com/office/drawing/2010/main">
+                              <a:solidFill>
+                                <a:srgbClr val="FFFFFF"/>
+                              </a:solidFill>
+                            </a14:hiddenFill>
+                          </a:ext>
+                          <a:ext uri="{91240B29-F687-4F45-9708-019B960494DF}">
+                            <a14:hiddenLine xmlns:a14="http://schemas.microsoft.com/office/drawing/2010/main" w="9525">
+                              <a:solidFill>
+                                <a:srgbClr val="000000"/>
+                              </a:solidFill>
+                              <a:miter lim="800000"/>
+                              <a:headEnd/>
+                              <a:tailEnd/>
+                            </a14:hiddenLine>
+                          </a:ext>
+                        </a:extLst>
+                      </wps:spPr>
+                      <wps:bodyPr rot="0" vert="horz" wrap="square" lIns="91440" tIns="45720" rIns="91440" bIns="45720" anchor="t" anchorCtr="0" upright="1">
+                        <a:noAutofit/>
+                      </wps:bodyPr>
+                    </wps:wsp>
+                  </a:graphicData>
+                </a:graphic>
+              </wp:inline>
+            </w:drawing>
+          </mc:Choice>
+          <mc:Fallback>
+            <w:pict>
+              <v:rect w14:anchorId="19476F16" id="Rectangle 9" o:spid="_x0000_s1026" alt="Help Screen" href="https://github.com/ncarr/ICS2O1Final/blob/master/design/help.png" target="&quot;_blank&quot;" style="width:24pt;height:24pt;visibility:visible;mso-wrap-style:square;mso-left-percent:-10001;mso-top-percent:-10001;mso-position-horizontal:absolute;mso-position-horizontal-relative:char;mso-position-vertical:absolute;mso-position-vertical-relative:line;mso-left-percent:-10001;mso-top-percent:-10001;v-text-anchor:top" o:gfxdata="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" o:button="t" filled="f" stroked="f">
+                <v:fill o:detectmouseclick="t"/>
+                <o:lock v:ext="edit" aspectratio="t"/>
+                <w10:anchorlock/>
+              </v:rect>
+            </w:pict>
+          </mc:Fallback>
+        </mc:AlternateContent>
+      </w:r>
+      <w:r>
+        <w:rPr>
+          <w:rFonts w:ascii="Segoe UI" w:eastAsia="Times New Roman" w:hAnsi="Segoe UI" w:cs="Segoe UI"/>
+          <w:noProof/>
+          <w:color w:val="24292E"/>
+          <w:sz w:val="21"/>
+          <w:szCs w:val="21"/>
+          <w:lang w:eastAsia="en-CA"/>
+        </w:rPr>
+        <w:drawing>
+          <wp:inline distT="0" distB="0" distL="0" distR="0">
+            <wp:extent cx="5939155" cy="4453255"/>
+            <wp:effectExtent l="0" t="0" r="4445" b="4445"/>
+            <wp:docPr id="12" name="Picture 12" descr="C:\Users\nicho\AppData\Local\Microsoft\Windows\INetCache\Content.Word\help.png"/>
+            <wp:cNvGraphicFramePr>
+              <a:graphicFrameLocks xmlns:a="http://schemas.openxmlformats.org/drawingml/2006/main" noChangeAspect="1"/>
+            </wp:cNvGraphicFramePr>
+            <a:graphic xmlns:a="http://schemas.openxmlformats.org/drawingml/2006/main">
+              <a:graphicData uri="http://schemas.openxmlformats.org/drawingml/2006/picture">
+                <pic:pic xmlns:pic="http://schemas.openxmlformats.org/drawingml/2006/picture">
+                  <pic:nvPicPr>
+                    <pic:cNvPr id="0" name="Picture 44" descr="C:\Users\nicho\AppData\Local\Microsoft\Windows\INetCache\Content.Word\help.png"/>
+                    <pic:cNvPicPr>
+                      <a:picLocks noChangeAspect="1" noChangeArrowheads="1"/>
+                    </pic:cNvPicPr>
+                  </pic:nvPicPr>
+                  <pic:blipFill>
+                    <a:blip r:embed="rId13">
+                      <a:extLst>
+                        <a:ext uri="{28A0092B-C50C-407E-A947-70E740481C1C}">
+                          <a14:useLocalDpi xmlns:a14="http://schemas.microsoft.com/office/drawing/2010/main" val="0"/>
+                        </a:ext>
+                      </a:extLst>
+                    </a:blip>
+                    <a:srcRect/>
+                    <a:stretch>
+                      <a:fillRect/>
+                    </a:stretch>
+                  </pic:blipFill>
+                  <pic:spPr bwMode="auto">
+                    <a:xfrm>
+                      <a:off x="0" y="0"/>
+                      <a:ext cx="5939155" cy="4453255"/>
+                    </a:xfrm>
+                    <a:prstGeom prst="rect">
+                      <a:avLst/>
+                    </a:prstGeom>
+                    <a:noFill/>
+                    <a:ln>
+                      <a:noFill/>
+                    </a:ln>
+                  </pic:spPr>
+                </pic:pic>
+              </a:graphicData>
+            </a:graphic>
+          </wp:inline>
+        </w:drawing>
+      </w:r>
+    </w:p>
+    <w:p>
+      <w:pPr>
+        <w:spacing w:after="0" w:line="240" w:lineRule="auto"/>
+        <w:outlineLvl w:val="4"/>
+        <w:rPr>
+          <w:rFonts w:ascii="Segoe UI" w:eastAsia="Times New Roman" w:hAnsi="Segoe UI" w:cs="Segoe UI"/>
+          <w:b/>
+          <w:bCs/>
+          <w:color w:val="24292E"/>
+          <w:sz w:val="24"/>
+          <w:szCs w:val="24"/>
+          <w:lang w:val="en" w:eastAsia="en-CA"/>
+        </w:rPr>
+      </w:pPr>
+      <w:r>
+        <w:rPr>
+          <w:rFonts w:ascii="Segoe UI" w:eastAsia="Times New Roman" w:hAnsi="Segoe UI" w:cs="Segoe UI"/>
+          <w:b/>
+          <w:bCs/>
+          <w:color w:val="24292E"/>
+          <w:sz w:val="24"/>
+          <w:szCs w:val="24"/>
+          <w:lang w:val="en" w:eastAsia="en-CA"/>
+        </w:rPr>
         <w:t>In Game</w:t>
       </w:r>
     </w:p>
@@ -756,7 +758,7 @@
                     </pic:cNvPicPr>
                   </pic:nvPicPr>
                   <pic:blipFill>
-                    <a:blip r:embed="rId12" cstate="print">
+                    <a:blip r:embed="rId14" cstate="print">
                       <a:extLst>
                         <a:ext uri="{28A0092B-C50C-407E-A947-70E740481C1C}">
                           <a14:useLocalDpi xmlns:a14="http://schemas.microsoft.com/office/drawing/2010/main" val="0"/>
@@ -814,7 +816,7 @@
                     </pic:cNvPicPr>
                   </pic:nvPicPr>
                   <pic:blipFill>
-                    <a:blip r:embed="rId13" cstate="print">
+                    <a:blip r:embed="rId15" cstate="print">
                       <a:extLst>
                         <a:ext uri="{28A0092B-C50C-407E-A947-70E740481C1C}">
                           <a14:useLocalDpi xmlns:a14="http://schemas.microsoft.com/office/drawing/2010/main" val="0"/>
@@ -872,7 +874,7 @@
                     </pic:cNvPicPr>
                   </pic:nvPicPr>
                   <pic:blipFill>
-                    <a:blip r:embed="rId14" cstate="print">
+                    <a:blip r:embed="rId16" cstate="print">
                       <a:extLst>
                         <a:ext uri="{28A0092B-C50C-407E-A947-70E740481C1C}">
                           <a14:useLocalDpi xmlns:a14="http://schemas.microsoft.com/office/drawing/2010/main" val="0"/>
@@ -1081,7 +1083,6 @@
                 <w:lang w:eastAsia="en-CA"/>
               </w:rPr>
             </w:pPr>
-            <w:proofErr w:type="spellStart"/>
             <w:r>
               <w:rPr>
                 <w:rFonts w:ascii="Segoe UI" w:eastAsia="Times New Roman" w:hAnsi="Segoe UI" w:cs="Segoe UI"/>
@@ -1093,7 +1094,6 @@
               </w:rPr>
               <w:t>timePassed</w:t>
             </w:r>
-            <w:proofErr w:type="spellEnd"/>
           </w:p>
         </w:tc>
         <w:tc>
@@ -1113,7 +1113,6 @@
                 <w:lang w:eastAsia="en-CA"/>
               </w:rPr>
             </w:pPr>
-            <w:proofErr w:type="spellStart"/>
             <w:r>
               <w:rPr>
                 <w:rFonts w:ascii="Segoe UI" w:eastAsia="Times New Roman" w:hAnsi="Segoe UI" w:cs="Segoe UI"/>
@@ -1124,7 +1123,6 @@
               </w:rPr>
               <w:t>int</w:t>
             </w:r>
-            <w:proofErr w:type="spellEnd"/>
           </w:p>
         </w:tc>
         <w:tc>
@@ -1225,7 +1223,6 @@
                 <w:lang w:eastAsia="en-CA"/>
               </w:rPr>
             </w:pPr>
-            <w:proofErr w:type="spellStart"/>
             <w:r>
               <w:rPr>
                 <w:rFonts w:ascii="Segoe UI" w:eastAsia="Times New Roman" w:hAnsi="Segoe UI" w:cs="Segoe UI"/>
@@ -1236,7 +1233,6 @@
               </w:rPr>
               <w:t>int</w:t>
             </w:r>
-            <w:proofErr w:type="spellEnd"/>
           </w:p>
         </w:tc>
         <w:tc>
@@ -1287,7 +1283,6 @@
                 <w:lang w:eastAsia="en-CA"/>
               </w:rPr>
             </w:pPr>
-            <w:proofErr w:type="spellStart"/>
             <w:r>
               <w:rPr>
                 <w:rFonts w:ascii="Segoe UI" w:eastAsia="Times New Roman" w:hAnsi="Segoe UI" w:cs="Segoe UI"/>
@@ -1299,7 +1294,6 @@
               </w:rPr>
               <w:t>highScore</w:t>
             </w:r>
-            <w:proofErr w:type="spellEnd"/>
           </w:p>
         </w:tc>
         <w:tc>
@@ -1319,7 +1313,6 @@
                 <w:lang w:eastAsia="en-CA"/>
               </w:rPr>
             </w:pPr>
-            <w:proofErr w:type="spellStart"/>
             <w:r>
               <w:rPr>
                 <w:rFonts w:ascii="Segoe UI" w:eastAsia="Times New Roman" w:hAnsi="Segoe UI" w:cs="Segoe UI"/>
@@ -1330,7 +1323,6 @@
               </w:rPr>
               <w:t>int</w:t>
             </w:r>
-            <w:proofErr w:type="spellEnd"/>
           </w:p>
         </w:tc>
         <w:tc>
@@ -1411,7 +1403,6 @@
                 <w:lang w:eastAsia="en-CA"/>
               </w:rPr>
             </w:pPr>
-            <w:proofErr w:type="spellStart"/>
             <w:r>
               <w:rPr>
                 <w:rFonts w:ascii="Segoe UI" w:eastAsia="Times New Roman" w:hAnsi="Segoe UI" w:cs="Segoe UI"/>
@@ -1422,7 +1413,6 @@
               </w:rPr>
               <w:t>int</w:t>
             </w:r>
-            <w:proofErr w:type="spellEnd"/>
           </w:p>
         </w:tc>
         <w:tc>
@@ -1724,7 +1714,6 @@
                 <w:lang w:eastAsia="en-CA"/>
               </w:rPr>
             </w:pPr>
-            <w:proofErr w:type="spellStart"/>
             <w:r>
               <w:rPr>
                 <w:rFonts w:ascii="Segoe UI" w:eastAsia="Times New Roman" w:hAnsi="Segoe UI" w:cs="Segoe UI"/>
@@ -1735,7 +1724,6 @@
               </w:rPr>
               <w:t>int</w:t>
             </w:r>
-            <w:proofErr w:type="spellEnd"/>
           </w:p>
         </w:tc>
         <w:tc>
@@ -1816,7 +1804,6 @@
                 <w:lang w:eastAsia="en-CA"/>
               </w:rPr>
             </w:pPr>
-            <w:proofErr w:type="spellStart"/>
             <w:r>
               <w:rPr>
                 <w:rFonts w:ascii="Segoe UI" w:eastAsia="Times New Roman" w:hAnsi="Segoe UI" w:cs="Segoe UI"/>
@@ -1827,7 +1814,6 @@
               </w:rPr>
               <w:t>int</w:t>
             </w:r>
-            <w:proofErr w:type="spellEnd"/>
           </w:p>
         </w:tc>
         <w:tc>
@@ -1908,7 +1894,6 @@
                 <w:lang w:eastAsia="en-CA"/>
               </w:rPr>
             </w:pPr>
-            <w:proofErr w:type="spellStart"/>
             <w:r>
               <w:rPr>
                 <w:rFonts w:ascii="Segoe UI" w:eastAsia="Times New Roman" w:hAnsi="Segoe UI" w:cs="Segoe UI"/>
@@ -1919,7 +1904,6 @@
               </w:rPr>
               <w:t>int</w:t>
             </w:r>
-            <w:proofErr w:type="spellEnd"/>
           </w:p>
         </w:tc>
         <w:tc>
@@ -2409,7 +2393,6 @@
         </w:rPr>
         <w:t xml:space="preserve">Throughout the game, track how long the player has been alive using </w:t>
       </w:r>
-      <w:proofErr w:type="spellStart"/>
       <w:r>
         <w:rPr>
           <w:rFonts w:ascii="Consolas" w:eastAsia="Times New Roman" w:hAnsi="Consolas" w:cs="Courier New"/>
@@ -2420,7 +2403,6 @@
         </w:rPr>
         <w:t>timePassed</w:t>
       </w:r>
-      <w:proofErr w:type="spellEnd"/>
     </w:p>
     <w:p>
       <w:pPr>
@@ -2671,8 +2653,6 @@
         <w:lastRenderedPageBreak/>
         <w:t>Pausing the game</w:t>
       </w:r>
-      <w:bookmarkStart w:id="0" w:name="_GoBack"/>
-      <w:bookmarkEnd w:id="0"/>
     </w:p>
     <w:p>
       <w:pPr>
@@ -2876,7 +2856,6 @@
         </w:rPr>
         <w:t xml:space="preserve"> is greater than </w:t>
       </w:r>
-      <w:proofErr w:type="spellStart"/>
       <w:r>
         <w:rPr>
           <w:rFonts w:ascii="Consolas" w:eastAsia="Times New Roman" w:hAnsi="Consolas" w:cs="Courier New"/>
@@ -2887,7 +2866,6 @@
         </w:rPr>
         <w:t>highScore</w:t>
       </w:r>
-      <w:proofErr w:type="spellEnd"/>
       <w:r>
         <w:rPr>
           <w:rFonts w:ascii="Segoe UI" w:eastAsia="Times New Roman" w:hAnsi="Segoe UI" w:cs="Segoe UI"/>
@@ -2898,7 +2876,6 @@
         </w:rPr>
         <w:t xml:space="preserve">, make </w:t>
       </w:r>
-      <w:proofErr w:type="spellStart"/>
       <w:r>
         <w:rPr>
           <w:rFonts w:ascii="Consolas" w:eastAsia="Times New Roman" w:hAnsi="Consolas" w:cs="Courier New"/>
@@ -2909,7 +2886,6 @@
         </w:rPr>
         <w:t>highScore</w:t>
       </w:r>
-      <w:proofErr w:type="spellEnd"/>
       <w:r>
         <w:rPr>
           <w:rFonts w:ascii="Segoe UI" w:eastAsia="Times New Roman" w:hAnsi="Segoe UI" w:cs="Segoe UI"/>
@@ -2995,6 +2971,12 @@
       </w:pPr>
     </w:p>
     <w:sectPr>
+      <w:headerReference w:type="even" r:id="rId17"/>
+      <w:headerReference w:type="default" r:id="rId18"/>
+      <w:footerReference w:type="even" r:id="rId19"/>
+      <w:footerReference w:type="default" r:id="rId20"/>
+      <w:headerReference w:type="first" r:id="rId21"/>
+      <w:footerReference w:type="first" r:id="rId22"/>
       <w:pgSz w:w="12240" w:h="15840"/>
       <w:pgMar w:top="1440" w:right="1440" w:bottom="1440" w:left="1440" w:header="708" w:footer="708" w:gutter="0"/>
       <w:cols w:space="708"/>
@@ -3002,6 +2984,116 @@
     </w:sectPr>
   </w:body>
 </w:document>
+</file>
+
+<file path=word/endnotes.xml><?xml version="1.0" encoding="utf-8"?>
+<w:endnotes xmlns:wpc="http://schemas.microsoft.com/office/word/2010/wordprocessingCanvas" xmlns:cx="http://schemas.microsoft.com/office/drawing/2014/chartex" xmlns:cx1="http://schemas.microsoft.com/office/drawing/2015/9/8/chartex" xmlns:cx2="http://schemas.microsoft.com/office/drawing/2015/10/21/chartex" xmlns:cx3="http://schemas.microsoft.com/office/drawing/2016/5/9/chartex" xmlns:cx4="http://schemas.microsoft.com/office/drawing/2016/5/10/chartex" xmlns:cx5="http://schemas.microsoft.com/office/drawing/2016/5/11/chartex" xmlns:cx6="http://schemas.microsoft.com/office/drawing/2016/5/12/chartex" xmlns:cx7="http://schemas.microsoft.com/office/drawing/2016/5/13/chartex" xmlns:cx8="http://schemas.microsoft.com/office/drawing/2016/5/14/chartex" xmlns:mc="http://schemas.openxmlformats.org/markup-compatibility/2006" xmlns:o="urn:schemas-microsoft-com:office:office" xmlns:r="http://schemas.openxmlformats.org/officeDocument/2006/relationships" xmlns:m="http://schemas.openxmlformats.org/officeDocument/2006/math" xmlns:v="urn:schemas-microsoft-com:vml" xmlns:wp14="http://schemas.microsoft.com/office/word/2010/wordprocessingDrawing" xmlns:wp="http://schemas.openxmlformats.org/drawingml/2006/wordprocessingDrawing" xmlns:w10="urn:schemas-microsoft-com:office:word" xmlns:w="http://schemas.openxmlformats.org/wordprocessingml/2006/main" xmlns:w14="http://schemas.microsoft.com/office/word/2010/wordml" xmlns:w15="http://schemas.microsoft.com/office/word/2012/wordml" xmlns:w16se="http://schemas.microsoft.com/office/word/2015/wordml/symex" xmlns:wpg="http://schemas.microsoft.com/office/word/2010/wordprocessingGroup" xmlns:wpi="http://schemas.microsoft.com/office/word/2010/wordprocessingInk" xmlns:wne="http://schemas.microsoft.com/office/word/2006/wordml" xmlns:wps="http://schemas.microsoft.com/office/word/2010/wordprocessingShape" mc:Ignorable="w14 w15 w16se wp14">
+  <w:endnote w:type="separator" w:id="-1">
+    <w:p>
+      <w:pPr>
+        <w:spacing w:after="0" w:line="240" w:lineRule="auto"/>
+      </w:pPr>
+      <w:r>
+        <w:separator/>
+      </w:r>
+    </w:p>
+  </w:endnote>
+  <w:endnote w:type="continuationSeparator" w:id="0">
+    <w:p>
+      <w:pPr>
+        <w:spacing w:after="0" w:line="240" w:lineRule="auto"/>
+      </w:pPr>
+      <w:r>
+        <w:continuationSeparator/>
+      </w:r>
+    </w:p>
+  </w:endnote>
+</w:endnotes>
+</file>
+
+<file path=word/footer1.xml><?xml version="1.0" encoding="utf-8"?>
+<w:ftr xmlns:wpc="http://schemas.microsoft.com/office/word/2010/wordprocessingCanvas" xmlns:cx="http://schemas.microsoft.com/office/drawing/2014/chartex" xmlns:cx1="http://schemas.microsoft.com/office/drawing/2015/9/8/chartex" xmlns:cx2="http://schemas.microsoft.com/office/drawing/2015/10/21/chartex" xmlns:cx3="http://schemas.microsoft.com/office/drawing/2016/5/9/chartex" xmlns:cx4="http://schemas.microsoft.com/office/drawing/2016/5/10/chartex" xmlns:cx5="http://schemas.microsoft.com/office/drawing/2016/5/11/chartex" xmlns:cx6="http://schemas.microsoft.com/office/drawing/2016/5/12/chartex" xmlns:cx7="http://schemas.microsoft.com/office/drawing/2016/5/13/chartex" xmlns:cx8="http://schemas.microsoft.com/office/drawing/2016/5/14/chartex" xmlns:mc="http://schemas.openxmlformats.org/markup-compatibility/2006" xmlns:o="urn:schemas-microsoft-com:office:office" xmlns:r="http://schemas.openxmlformats.org/officeDocument/2006/relationships" xmlns:m="http://schemas.openxmlformats.org/officeDocument/2006/math" xmlns:v="urn:schemas-microsoft-com:vml" xmlns:wp14="http://schemas.microsoft.com/office/word/2010/wordprocessingDrawing" xmlns:wp="http://schemas.openxmlformats.org/drawingml/2006/wordprocessingDrawing" xmlns:w10="urn:schemas-microsoft-com:office:word" xmlns:w="http://schemas.openxmlformats.org/wordprocessingml/2006/main" xmlns:w14="http://schemas.microsoft.com/office/word/2010/wordml" xmlns:w15="http://schemas.microsoft.com/office/word/2012/wordml" xmlns:w16se="http://schemas.microsoft.com/office/word/2015/wordml/symex" xmlns:wpg="http://schemas.microsoft.com/office/word/2010/wordprocessingGroup" xmlns:wpi="http://schemas.microsoft.com/office/word/2010/wordprocessingInk" xmlns:wne="http://schemas.microsoft.com/office/word/2006/wordml" xmlns:wps="http://schemas.microsoft.com/office/word/2010/wordprocessingShape" mc:Ignorable="w14 w15 w16se wp14">
+  <w:p>
+    <w:pPr>
+      <w:pStyle w:val="Footer"/>
+    </w:pPr>
+  </w:p>
+</w:ftr>
+</file>
+
+<file path=word/footer2.xml><?xml version="1.0" encoding="utf-8"?>
+<w:ftr xmlns:wpc="http://schemas.microsoft.com/office/word/2010/wordprocessingCanvas" xmlns:cx="http://schemas.microsoft.com/office/drawing/2014/chartex" xmlns:cx1="http://schemas.microsoft.com/office/drawing/2015/9/8/chartex" xmlns:cx2="http://schemas.microsoft.com/office/drawing/2015/10/21/chartex" xmlns:cx3="http://schemas.microsoft.com/office/drawing/2016/5/9/chartex" xmlns:cx4="http://schemas.microsoft.com/office/drawing/2016/5/10/chartex" xmlns:cx5="http://schemas.microsoft.com/office/drawing/2016/5/11/chartex" xmlns:cx6="http://schemas.microsoft.com/office/drawing/2016/5/12/chartex" xmlns:cx7="http://schemas.microsoft.com/office/drawing/2016/5/13/chartex" xmlns:cx8="http://schemas.microsoft.com/office/drawing/2016/5/14/chartex" xmlns:mc="http://schemas.openxmlformats.org/markup-compatibility/2006" xmlns:o="urn:schemas-microsoft-com:office:office" xmlns:r="http://schemas.openxmlformats.org/officeDocument/2006/relationships" xmlns:m="http://schemas.openxmlformats.org/officeDocument/2006/math" xmlns:v="urn:schemas-microsoft-com:vml" xmlns:wp14="http://schemas.microsoft.com/office/word/2010/wordprocessingDrawing" xmlns:wp="http://schemas.openxmlformats.org/drawingml/2006/wordprocessingDrawing" xmlns:w10="urn:schemas-microsoft-com:office:word" xmlns:w="http://schemas.openxmlformats.org/wordprocessingml/2006/main" xmlns:w14="http://schemas.microsoft.com/office/word/2010/wordml" xmlns:w15="http://schemas.microsoft.com/office/word/2012/wordml" xmlns:w16se="http://schemas.microsoft.com/office/word/2015/wordml/symex" xmlns:wpg="http://schemas.microsoft.com/office/word/2010/wordprocessingGroup" xmlns:wpi="http://schemas.microsoft.com/office/word/2010/wordprocessingInk" xmlns:wne="http://schemas.microsoft.com/office/word/2006/wordml" xmlns:wps="http://schemas.microsoft.com/office/word/2010/wordprocessingShape" mc:Ignorable="w14 w15 w16se wp14">
+  <w:p>
+    <w:pPr>
+      <w:pStyle w:val="Footer"/>
+    </w:pPr>
+  </w:p>
+</w:ftr>
+</file>
+
+<file path=word/footer3.xml><?xml version="1.0" encoding="utf-8"?>
+<w:ftr xmlns:wpc="http://schemas.microsoft.com/office/word/2010/wordprocessingCanvas" xmlns:cx="http://schemas.microsoft.com/office/drawing/2014/chartex" xmlns:cx1="http://schemas.microsoft.com/office/drawing/2015/9/8/chartex" xmlns:cx2="http://schemas.microsoft.com/office/drawing/2015/10/21/chartex" xmlns:cx3="http://schemas.microsoft.com/office/drawing/2016/5/9/chartex" xmlns:cx4="http://schemas.microsoft.com/office/drawing/2016/5/10/chartex" xmlns:cx5="http://schemas.microsoft.com/office/drawing/2016/5/11/chartex" xmlns:cx6="http://schemas.microsoft.com/office/drawing/2016/5/12/chartex" xmlns:cx7="http://schemas.microsoft.com/office/drawing/2016/5/13/chartex" xmlns:cx8="http://schemas.microsoft.com/office/drawing/2016/5/14/chartex" xmlns:mc="http://schemas.openxmlformats.org/markup-compatibility/2006" xmlns:o="urn:schemas-microsoft-com:office:office" xmlns:r="http://schemas.openxmlformats.org/officeDocument/2006/relationships" xmlns:m="http://schemas.openxmlformats.org/officeDocument/2006/math" xmlns:v="urn:schemas-microsoft-com:vml" xmlns:wp14="http://schemas.microsoft.com/office/word/2010/wordprocessingDrawing" xmlns:wp="http://schemas.openxmlformats.org/drawingml/2006/wordprocessingDrawing" xmlns:w10="urn:schemas-microsoft-com:office:word" xmlns:w="http://schemas.openxmlformats.org/wordprocessingml/2006/main" xmlns:w14="http://schemas.microsoft.com/office/word/2010/wordml" xmlns:w15="http://schemas.microsoft.com/office/word/2012/wordml" xmlns:w16se="http://schemas.microsoft.com/office/word/2015/wordml/symex" xmlns:wpg="http://schemas.microsoft.com/office/word/2010/wordprocessingGroup" xmlns:wpi="http://schemas.microsoft.com/office/word/2010/wordprocessingInk" xmlns:wne="http://schemas.microsoft.com/office/word/2006/wordml" xmlns:wps="http://schemas.microsoft.com/office/word/2010/wordprocessingShape" mc:Ignorable="w14 w15 w16se wp14">
+  <w:p>
+    <w:pPr>
+      <w:pStyle w:val="Footer"/>
+    </w:pPr>
+  </w:p>
+</w:ftr>
+</file>
+
+<file path=word/footnotes.xml><?xml version="1.0" encoding="utf-8"?>
+<w:footnotes xmlns:wpc="http://schemas.microsoft.com/office/word/2010/wordprocessingCanvas" xmlns:cx="http://schemas.microsoft.com/office/drawing/2014/chartex" xmlns:cx1="http://schemas.microsoft.com/office/drawing/2015/9/8/chartex" xmlns:cx2="http://schemas.microsoft.com/office/drawing/2015/10/21/chartex" xmlns:cx3="http://schemas.microsoft.com/office/drawing/2016/5/9/chartex" xmlns:cx4="http://schemas.microsoft.com/office/drawing/2016/5/10/chartex" xmlns:cx5="http://schemas.microsoft.com/office/drawing/2016/5/11/chartex" xmlns:cx6="http://schemas.microsoft.com/office/drawing/2016/5/12/chartex" xmlns:cx7="http://schemas.microsoft.com/office/drawing/2016/5/13/chartex" xmlns:cx8="http://schemas.microsoft.com/office/drawing/2016/5/14/chartex" xmlns:mc="http://schemas.openxmlformats.org/markup-compatibility/2006" xmlns:o="urn:schemas-microsoft-com:office:office" xmlns:r="http://schemas.openxmlformats.org/officeDocument/2006/relationships" xmlns:m="http://schemas.openxmlformats.org/officeDocument/2006/math" xmlns:v="urn:schemas-microsoft-com:vml" xmlns:wp14="http://schemas.microsoft.com/office/word/2010/wordprocessingDrawing" xmlns:wp="http://schemas.openxmlformats.org/drawingml/2006/wordprocessingDrawing" xmlns:w10="urn:schemas-microsoft-com:office:word" xmlns:w="http://schemas.openxmlformats.org/wordprocessingml/2006/main" xmlns:w14="http://schemas.microsoft.com/office/word/2010/wordml" xmlns:w15="http://schemas.microsoft.com/office/word/2012/wordml" xmlns:w16se="http://schemas.microsoft.com/office/word/2015/wordml/symex" xmlns:wpg="http://schemas.microsoft.com/office/word/2010/wordprocessingGroup" xmlns:wpi="http://schemas.microsoft.com/office/word/2010/wordprocessingInk" xmlns:wne="http://schemas.microsoft.com/office/word/2006/wordml" xmlns:wps="http://schemas.microsoft.com/office/word/2010/wordprocessingShape" mc:Ignorable="w14 w15 w16se wp14">
+  <w:footnote w:type="separator" w:id="-1">
+    <w:p>
+      <w:pPr>
+        <w:spacing w:after="0" w:line="240" w:lineRule="auto"/>
+      </w:pPr>
+      <w:r>
+        <w:separator/>
+      </w:r>
+    </w:p>
+  </w:footnote>
+  <w:footnote w:type="continuationSeparator" w:id="0">
+    <w:p>
+      <w:pPr>
+        <w:spacing w:after="0" w:line="240" w:lineRule="auto"/>
+      </w:pPr>
+      <w:r>
+        <w:continuationSeparator/>
+      </w:r>
+    </w:p>
+  </w:footnote>
+</w:footnotes>
+</file>
+
+<file path=word/header1.xml><?xml version="1.0" encoding="utf-8"?>
+<w:hdr xmlns:wpc="http://schemas.microsoft.com/office/word/2010/wordprocessingCanvas" xmlns:cx="http://schemas.microsoft.com/office/drawing/2014/chartex" xmlns:cx1="http://schemas.microsoft.com/office/drawing/2015/9/8/chartex" xmlns:cx2="http://schemas.microsoft.com/office/drawing/2015/10/21/chartex" xmlns:cx3="http://schemas.microsoft.com/office/drawing/2016/5/9/chartex" xmlns:cx4="http://schemas.microsoft.com/office/drawing/2016/5/10/chartex" xmlns:cx5="http://schemas.microsoft.com/office/drawing/2016/5/11/chartex" xmlns:cx6="http://schemas.microsoft.com/office/drawing/2016/5/12/chartex" xmlns:cx7="http://schemas.microsoft.com/office/drawing/2016/5/13/chartex" xmlns:cx8="http://schemas.microsoft.com/office/drawing/2016/5/14/chartex" xmlns:mc="http://schemas.openxmlformats.org/markup-compatibility/2006" xmlns:o="urn:schemas-microsoft-com:office:office" xmlns:r="http://schemas.openxmlformats.org/officeDocument/2006/relationships" xmlns:m="http://schemas.openxmlformats.org/officeDocument/2006/math" xmlns:v="urn:schemas-microsoft-com:vml" xmlns:wp14="http://schemas.microsoft.com/office/word/2010/wordprocessingDrawing" xmlns:wp="http://schemas.openxmlformats.org/drawingml/2006/wordprocessingDrawing" xmlns:w10="urn:schemas-microsoft-com:office:word" xmlns:w="http://schemas.openxmlformats.org/wordprocessingml/2006/main" xmlns:w14="http://schemas.microsoft.com/office/word/2010/wordml" xmlns:w15="http://schemas.microsoft.com/office/word/2012/wordml" xmlns:w16se="http://schemas.microsoft.com/office/word/2015/wordml/symex" xmlns:wpg="http://schemas.microsoft.com/office/word/2010/wordprocessingGroup" xmlns:wpi="http://schemas.microsoft.com/office/word/2010/wordprocessingInk" xmlns:wne="http://schemas.microsoft.com/office/word/2006/wordml" xmlns:wps="http://schemas.microsoft.com/office/word/2010/wordprocessingShape" mc:Ignorable="w14 w15 w16se wp14">
+  <w:p>
+    <w:pPr>
+      <w:pStyle w:val="Header"/>
+    </w:pPr>
+  </w:p>
+</w:hdr>
+</file>
+
+<file path=word/header2.xml><?xml version="1.0" encoding="utf-8"?>
+<w:hdr xmlns:wpc="http://schemas.microsoft.com/office/word/2010/wordprocessingCanvas" xmlns:cx="http://schemas.microsoft.com/office/drawing/2014/chartex" xmlns:cx1="http://schemas.microsoft.com/office/drawing/2015/9/8/chartex" xmlns:cx2="http://schemas.microsoft.com/office/drawing/2015/10/21/chartex" xmlns:cx3="http://schemas.microsoft.com/office/drawing/2016/5/9/chartex" xmlns:cx4="http://schemas.microsoft.com/office/drawing/2016/5/10/chartex" xmlns:cx5="http://schemas.microsoft.com/office/drawing/2016/5/11/chartex" xmlns:cx6="http://schemas.microsoft.com/office/drawing/2016/5/12/chartex" xmlns:cx7="http://schemas.microsoft.com/office/drawing/2016/5/13/chartex" xmlns:cx8="http://schemas.microsoft.com/office/drawing/2016/5/14/chartex" xmlns:mc="http://schemas.openxmlformats.org/markup-compatibility/2006" xmlns:o="urn:schemas-microsoft-com:office:office" xmlns:r="http://schemas.openxmlformats.org/officeDocument/2006/relationships" xmlns:m="http://schemas.openxmlformats.org/officeDocument/2006/math" xmlns:v="urn:schemas-microsoft-com:vml" xmlns:wp14="http://schemas.microsoft.com/office/word/2010/wordprocessingDrawing" xmlns:wp="http://schemas.openxmlformats.org/drawingml/2006/wordprocessingDrawing" xmlns:w10="urn:schemas-microsoft-com:office:word" xmlns:w="http://schemas.openxmlformats.org/wordprocessingml/2006/main" xmlns:w14="http://schemas.microsoft.com/office/word/2010/wordml" xmlns:w15="http://schemas.microsoft.com/office/word/2012/wordml" xmlns:w16se="http://schemas.microsoft.com/office/word/2015/wordml/symex" xmlns:wpg="http://schemas.microsoft.com/office/word/2010/wordprocessingGroup" xmlns:wpi="http://schemas.microsoft.com/office/word/2010/wordprocessingInk" xmlns:wne="http://schemas.microsoft.com/office/word/2006/wordml" xmlns:wps="http://schemas.microsoft.com/office/word/2010/wordprocessingShape" mc:Ignorable="w14 w15 w16se wp14">
+  <w:p>
+    <w:pPr>
+      <w:pStyle w:val="Header"/>
+    </w:pPr>
+  </w:p>
+</w:hdr>
+</file>
+
+<file path=word/header3.xml><?xml version="1.0" encoding="utf-8"?>
+<w:hdr xmlns:wpc="http://schemas.microsoft.com/office/word/2010/wordprocessingCanvas" xmlns:cx="http://schemas.microsoft.com/office/drawing/2014/chartex" xmlns:cx1="http://schemas.microsoft.com/office/drawing/2015/9/8/chartex" xmlns:cx2="http://schemas.microsoft.com/office/drawing/2015/10/21/chartex" xmlns:cx3="http://schemas.microsoft.com/office/drawing/2016/5/9/chartex" xmlns:cx4="http://schemas.microsoft.com/office/drawing/2016/5/10/chartex" xmlns:cx5="http://schemas.microsoft.com/office/drawing/2016/5/11/chartex" xmlns:cx6="http://schemas.microsoft.com/office/drawing/2016/5/12/chartex" xmlns:cx7="http://schemas.microsoft.com/office/drawing/2016/5/13/chartex" xmlns:cx8="http://schemas.microsoft.com/office/drawing/2016/5/14/chartex" xmlns:mc="http://schemas.openxmlformats.org/markup-compatibility/2006" xmlns:o="urn:schemas-microsoft-com:office:office" xmlns:r="http://schemas.openxmlformats.org/officeDocument/2006/relationships" xmlns:m="http://schemas.openxmlformats.org/officeDocument/2006/math" xmlns:v="urn:schemas-microsoft-com:vml" xmlns:wp14="http://schemas.microsoft.com/office/word/2010/wordprocessingDrawing" xmlns:wp="http://schemas.openxmlformats.org/drawingml/2006/wordprocessingDrawing" xmlns:w10="urn:schemas-microsoft-com:office:word" xmlns:w="http://schemas.openxmlformats.org/wordprocessingml/2006/main" xmlns:w14="http://schemas.microsoft.com/office/word/2010/wordml" xmlns:w15="http://schemas.microsoft.com/office/word/2012/wordml" xmlns:w16se="http://schemas.microsoft.com/office/word/2015/wordml/symex" xmlns:wpg="http://schemas.microsoft.com/office/word/2010/wordprocessingGroup" xmlns:wpi="http://schemas.microsoft.com/office/word/2010/wordprocessingInk" xmlns:wne="http://schemas.microsoft.com/office/word/2006/wordml" xmlns:wps="http://schemas.microsoft.com/office/word/2010/wordprocessingShape" mc:Ignorable="w14 w15 w16se wp14">
+  <w:p>
+    <w:pPr>
+      <w:pStyle w:val="Header"/>
+    </w:pPr>
+  </w:p>
+</w:hdr>
 </file>
 
 <file path=word/numbering.xml><?xml version="1.0" encoding="utf-8"?>
@@ -4307,6 +4399,50 @@
       </w:rPr>
     </w:tblStylePr>
   </w:style>
+  <w:style w:type="paragraph" w:styleId="Header">
+    <w:name w:val="header"/>
+    <w:basedOn w:val="Normal"/>
+    <w:link w:val="HeaderChar"/>
+    <w:uiPriority w:val="99"/>
+    <w:unhideWhenUsed/>
+    <w:rsid w:val="007D6867"/>
+    <w:pPr>
+      <w:tabs>
+        <w:tab w:val="center" w:pos="4680"/>
+        <w:tab w:val="right" w:pos="9360"/>
+      </w:tabs>
+      <w:spacing w:after="0" w:line="240" w:lineRule="auto"/>
+    </w:pPr>
+  </w:style>
+  <w:style w:type="character" w:customStyle="1" w:styleId="HeaderChar">
+    <w:name w:val="Header Char"/>
+    <w:basedOn w:val="DefaultParagraphFont"/>
+    <w:link w:val="Header"/>
+    <w:uiPriority w:val="99"/>
+    <w:rsid w:val="007D6867"/>
+  </w:style>
+  <w:style w:type="paragraph" w:styleId="Footer">
+    <w:name w:val="footer"/>
+    <w:basedOn w:val="Normal"/>
+    <w:link w:val="FooterChar"/>
+    <w:uiPriority w:val="99"/>
+    <w:unhideWhenUsed/>
+    <w:rsid w:val="007D6867"/>
+    <w:pPr>
+      <w:tabs>
+        <w:tab w:val="center" w:pos="4680"/>
+        <w:tab w:val="right" w:pos="9360"/>
+      </w:tabs>
+      <w:spacing w:after="0" w:line="240" w:lineRule="auto"/>
+    </w:pPr>
+  </w:style>
+  <w:style w:type="character" w:customStyle="1" w:styleId="FooterChar">
+    <w:name w:val="Footer Char"/>
+    <w:basedOn w:val="DefaultParagraphFont"/>
+    <w:link w:val="Footer"/>
+    <w:uiPriority w:val="99"/>
+    <w:rsid w:val="007D6867"/>
+  </w:style>
 </w:styles>
 </file>
 
@@ -4610,7 +4746,7 @@
 </file>
 
 <file path=customXml/itemProps1.xml><?xml version="1.0" encoding="utf-8"?>
-<ds:datastoreItem xmlns:ds="http://schemas.openxmlformats.org/officeDocument/2006/customXml" ds:itemID="{46F4E21A-D240-46EB-8B06-3F84DC97A4ED}">
+<ds:datastoreItem xmlns:ds="http://schemas.openxmlformats.org/officeDocument/2006/customXml" ds:itemID="{DAC74211-A850-497E-BA07-CD62401456FF}">
   <ds:schemaRefs>
     <ds:schemaRef ds:uri="http://schemas.openxmlformats.org/officeDocument/2006/bibliography"/>
   </ds:schemaRefs>

</xml_diff>